<commit_message>
templating for inventory report complete, file upload created,  portal for clients created
</commit_message>
<xml_diff>
--- a/storage/Check Out template for PIT.docx
+++ b/storage/Check Out template for PIT.docx
@@ -1,6 +1,6 @@
 
 <file path=word/document.xml><?xml version="1.0" encoding="utf-8"?>
-<w:document xmlns:wpc="http://schemas.microsoft.com/office/word/2010/wordprocessingCanvas" xmlns:cx="http://schemas.microsoft.com/office/drawing/2014/chartex" xmlns:cx1="http://schemas.microsoft.com/office/drawing/2015/9/8/chartex" xmlns:mc="http://schemas.openxmlformats.org/markup-compatibility/2006" xmlns:o="urn:schemas-microsoft-com:office:office" xmlns:r="http://schemas.openxmlformats.org/officeDocument/2006/relationships" xmlns:m="http://schemas.openxmlformats.org/officeDocument/2006/math" xmlns:v="urn:schemas-microsoft-com:vml" xmlns:wp14="http://schemas.microsoft.com/office/word/2010/wordprocessingDrawing" xmlns:wp="http://schemas.openxmlformats.org/drawingml/2006/wordprocessingDrawing" xmlns:w10="urn:schemas-microsoft-com:office:word" xmlns:w="http://schemas.openxmlformats.org/wordprocessingml/2006/main" xmlns:w14="http://schemas.microsoft.com/office/word/2010/wordml" xmlns:w15="http://schemas.microsoft.com/office/word/2012/wordml" xmlns:w16se="http://schemas.microsoft.com/office/word/2015/wordml/symex" xmlns:wpg="http://schemas.microsoft.com/office/word/2010/wordprocessingGroup" xmlns:wpi="http://schemas.microsoft.com/office/word/2010/wordprocessingInk" xmlns:wne="http://schemas.microsoft.com/office/word/2006/wordml" xmlns:wps="http://schemas.microsoft.com/office/word/2010/wordprocessingShape" mc:Ignorable="w14 w15 w16se wp14">
+<w:document xmlns:wpc="http://schemas.microsoft.com/office/word/2010/wordprocessingCanvas" xmlns:cx="http://schemas.microsoft.com/office/drawing/2014/chartex" xmlns:cx1="http://schemas.microsoft.com/office/drawing/2015/9/8/chartex" xmlns:cx2="http://schemas.microsoft.com/office/drawing/2015/10/21/chartex" xmlns:cx3="http://schemas.microsoft.com/office/drawing/2016/5/9/chartex" xmlns:cx4="http://schemas.microsoft.com/office/drawing/2016/5/10/chartex" xmlns:cx5="http://schemas.microsoft.com/office/drawing/2016/5/11/chartex" xmlns:cx6="http://schemas.microsoft.com/office/drawing/2016/5/12/chartex" xmlns:cx7="http://schemas.microsoft.com/office/drawing/2016/5/13/chartex" xmlns:cx8="http://schemas.microsoft.com/office/drawing/2016/5/14/chartex" xmlns:mc="http://schemas.openxmlformats.org/markup-compatibility/2006" xmlns:aink="http://schemas.microsoft.com/office/drawing/2016/ink" xmlns:am3d="http://schemas.microsoft.com/office/drawing/2017/model3d" xmlns:o="urn:schemas-microsoft-com:office:office" xmlns:r="http://schemas.openxmlformats.org/officeDocument/2006/relationships" xmlns:m="http://schemas.openxmlformats.org/officeDocument/2006/math" xmlns:v="urn:schemas-microsoft-com:vml" xmlns:wp14="http://schemas.microsoft.com/office/word/2010/wordprocessingDrawing" xmlns:wp="http://schemas.openxmlformats.org/drawingml/2006/wordprocessingDrawing" xmlns:w10="urn:schemas-microsoft-com:office:word" xmlns:w="http://schemas.openxmlformats.org/wordprocessingml/2006/main" xmlns:w14="http://schemas.microsoft.com/office/word/2010/wordml" xmlns:w15="http://schemas.microsoft.com/office/word/2012/wordml" xmlns:w16cid="http://schemas.microsoft.com/office/word/2016/wordml/cid" xmlns:w16se="http://schemas.microsoft.com/office/word/2015/wordml/symex" xmlns:wpg="http://schemas.microsoft.com/office/word/2010/wordprocessingGroup" xmlns:wpi="http://schemas.microsoft.com/office/word/2010/wordprocessingInk" xmlns:wne="http://schemas.microsoft.com/office/word/2006/wordml" xmlns:wps="http://schemas.microsoft.com/office/word/2010/wordprocessingShape" mc:Ignorable="w14 w15 w16se w16cid wp14">
   <w:body>
     <w:tbl>
       <w:tblPr>
@@ -49,6 +49,14 @@
                 <w:szCs w:val="28"/>
               </w:rPr>
               <w:t>REF NO:</w:t>
+            </w:r>
+            <w:r>
+              <w:rPr>
+                <w:b/>
+                <w:sz w:val="28"/>
+                <w:szCs w:val="28"/>
+              </w:rPr>
+              <w:t xml:space="preserve"> ${BOOKINGID}</w:t>
             </w:r>
           </w:p>
         </w:tc>
@@ -288,7 +296,7 @@
     <w:tbl>
       <w:tblPr>
         <w:tblW w:w="4368" w:type="dxa"/>
-        <w:tblInd w:w="2718" w:type="dxa"/>
+        <w:jc w:val="center"/>
         <w:tblLayout w:type="fixed"/>
         <w:tblLook w:val="0000" w:firstRow="0" w:lastRow="0" w:firstColumn="0" w:lastColumn="0" w:noHBand="0" w:noVBand="0"/>
       </w:tblPr>
@@ -299,6 +307,7 @@
         <w:trPr>
           <w:cantSplit/>
           <w:trHeight w:hRule="exact" w:val="2419"/>
+          <w:jc w:val="center"/>
         </w:trPr>
         <w:tc>
           <w:tcPr>
@@ -306,6 +315,7 @@
           </w:tcPr>
           <w:p>
             <w:pPr>
+              <w:jc w:val="center"/>
               <w:rPr>
                 <w:b/>
                 <w:caps/>
@@ -331,7 +341,67 @@
                 <w:sz w:val="28"/>
                 <w:szCs w:val="28"/>
               </w:rPr>
-              <w:t>PROPERTY ADDRESS</w:t>
+              <w:t>${ADDRESSLINE1}</w:t>
+            </w:r>
+          </w:p>
+          <w:p>
+            <w:pPr>
+              <w:jc w:val="center"/>
+              <w:rPr>
+                <w:b/>
+                <w:caps/>
+                <w:sz w:val="28"/>
+                <w:szCs w:val="28"/>
+              </w:rPr>
+            </w:pPr>
+            <w:r>
+              <w:rPr>
+                <w:b/>
+                <w:caps/>
+                <w:sz w:val="28"/>
+                <w:szCs w:val="28"/>
+              </w:rPr>
+              <w:t>${CITY}</w:t>
+            </w:r>
+          </w:p>
+          <w:p>
+            <w:pPr>
+              <w:jc w:val="center"/>
+              <w:rPr>
+                <w:b/>
+                <w:caps/>
+                <w:sz w:val="28"/>
+                <w:szCs w:val="28"/>
+              </w:rPr>
+            </w:pPr>
+            <w:r>
+              <w:rPr>
+                <w:b/>
+                <w:caps/>
+                <w:sz w:val="28"/>
+                <w:szCs w:val="28"/>
+              </w:rPr>
+              <w:t>${cOUNTY}</w:t>
+            </w:r>
+          </w:p>
+          <w:p>
+            <w:pPr>
+              <w:jc w:val="center"/>
+              <w:rPr>
+                <w:b/>
+                <w:caps/>
+                <w:sz w:val="28"/>
+                <w:szCs w:val="28"/>
+              </w:rPr>
+            </w:pPr>
+            <w:r>
+              <w:rPr>
+                <w:b/>
+                <w:caps/>
+                <w:sz w:val="28"/>
+                <w:szCs w:val="28"/>
+              </w:rPr>
+              <w:t>${postcode}</w:t>
             </w:r>
           </w:p>
           <w:p>
@@ -422,6 +492,7 @@
       <w:tr>
         <w:trPr>
           <w:trHeight w:val="329"/>
+          <w:jc w:val="center"/>
         </w:trPr>
         <w:tc>
           <w:tcPr>
@@ -443,6 +514,7 @@
       <w:tr>
         <w:trPr>
           <w:trHeight w:val="329"/>
+          <w:jc w:val="center"/>
         </w:trPr>
         <w:tc>
           <w:tcPr>
@@ -592,136 +664,166 @@
       </w:pPr>
       <w:r>
         <w:rPr>
-          <w:noProof/>
-          <w:sz w:val="28"/>
-          <w:szCs w:val="28"/>
-        </w:rPr>
-        <w:t>CONTACT NO:</w:t>
-      </w:r>
-    </w:p>
-    <w:p>
-      <w:pPr>
-        <w:jc w:val="center"/>
-        <w:rPr>
-          <w:sz w:val="28"/>
-          <w:szCs w:val="28"/>
-        </w:rPr>
-      </w:pPr>
-    </w:p>
-    <w:p>
-      <w:pPr>
-        <w:jc w:val="center"/>
-        <w:rPr>
-          <w:sz w:val="28"/>
-          <w:szCs w:val="28"/>
-        </w:rPr>
-      </w:pPr>
-    </w:p>
-    <w:p>
-      <w:pPr>
-        <w:jc w:val="center"/>
-        <w:rPr>
-          <w:sz w:val="28"/>
-          <w:szCs w:val="28"/>
-        </w:rPr>
-      </w:pPr>
-    </w:p>
-    <w:p>
-      <w:pPr>
-        <w:jc w:val="center"/>
-        <w:rPr>
-          <w:sz w:val="28"/>
-          <w:szCs w:val="28"/>
-        </w:rPr>
-      </w:pPr>
-    </w:p>
-    <w:p>
-      <w:pPr>
-        <w:jc w:val="center"/>
-        <w:rPr>
-          <w:sz w:val="28"/>
-          <w:szCs w:val="28"/>
-        </w:rPr>
-      </w:pPr>
-      <w:r>
-        <w:rPr>
-          <w:sz w:val="28"/>
-          <w:szCs w:val="28"/>
-        </w:rPr>
-        <w:t>ON BEHALF OF</w:t>
-      </w:r>
-    </w:p>
-    <w:p>
-      <w:pPr>
-        <w:pStyle w:val="Heading2"/>
-        <w:jc w:val="left"/>
-        <w:rPr>
-          <w:szCs w:val="28"/>
-          <w:lang w:val="en-US"/>
-        </w:rPr>
-      </w:pPr>
-    </w:p>
-    <w:p>
-      <w:pPr>
-        <w:jc w:val="center"/>
-        <w:rPr>
           <w:b/>
           <w:sz w:val="28"/>
           <w:szCs w:val="28"/>
+        </w:rPr>
+        <w:t>${CLIENTPHONENUMBER}</w:t>
+      </w:r>
+    </w:p>
+    <w:p>
+      <w:pPr>
+        <w:jc w:val="center"/>
+        <w:rPr>
+          <w:sz w:val="28"/>
+          <w:szCs w:val="28"/>
+        </w:rPr>
+      </w:pPr>
+    </w:p>
+    <w:p>
+      <w:pPr>
+        <w:jc w:val="center"/>
+        <w:rPr>
+          <w:sz w:val="28"/>
+          <w:szCs w:val="28"/>
+        </w:rPr>
+      </w:pPr>
+    </w:p>
+    <w:p>
+      <w:pPr>
+        <w:jc w:val="center"/>
+        <w:rPr>
+          <w:sz w:val="28"/>
+          <w:szCs w:val="28"/>
+        </w:rPr>
+      </w:pPr>
+    </w:p>
+    <w:p>
+      <w:pPr>
+        <w:jc w:val="center"/>
+        <w:rPr>
+          <w:sz w:val="28"/>
+          <w:szCs w:val="28"/>
+        </w:rPr>
+      </w:pPr>
+    </w:p>
+    <w:p>
+      <w:pPr>
+        <w:jc w:val="center"/>
+        <w:rPr>
+          <w:sz w:val="28"/>
+          <w:szCs w:val="28"/>
+        </w:rPr>
+      </w:pPr>
+      <w:r>
+        <w:rPr>
+          <w:sz w:val="28"/>
+          <w:szCs w:val="28"/>
+        </w:rPr>
+        <w:t>ON BEHALF OF</w:t>
+      </w:r>
+    </w:p>
+    <w:p>
+      <w:pPr>
+        <w:pStyle w:val="Heading2"/>
+        <w:jc w:val="left"/>
+        <w:rPr>
+          <w:szCs w:val="28"/>
           <w:lang w:val="en-US"/>
+        </w:rPr>
+      </w:pPr>
+    </w:p>
+    <w:p>
+      <w:pPr>
+        <w:jc w:val="center"/>
+        <w:rPr>
+          <w:b/>
+          <w:caps/>
+          <w:sz w:val="28"/>
+          <w:szCs w:val="28"/>
         </w:rPr>
       </w:pPr>
       <w:bookmarkStart w:id="4" w:name="clientName"/>
       <w:bookmarkEnd w:id="4"/>
       <w:r>
+        <w:rPr>
+          <w:b/>
+          <w:caps/>
+          <w:sz w:val="28"/>
+          <w:szCs w:val="28"/>
+        </w:rPr>
+        <w:t>${BUSINESSADDRESSLINE1}</w:t>
+      </w:r>
+    </w:p>
+    <w:p>
+      <w:pPr>
+        <w:jc w:val="center"/>
+        <w:rPr>
+          <w:b/>
+          <w:caps/>
+          <w:sz w:val="28"/>
+          <w:szCs w:val="28"/>
+        </w:rPr>
+      </w:pPr>
+      <w:r>
+        <w:rPr>
+          <w:b/>
+          <w:caps/>
+          <w:sz w:val="28"/>
+          <w:szCs w:val="28"/>
+        </w:rPr>
+        <w:t>${BUSINESSADDRESSLINE2}</w:t>
+      </w:r>
+    </w:p>
+    <w:p>
+      <w:pPr>
+        <w:jc w:val="center"/>
+        <w:rPr>
+          <w:b/>
+          <w:caps/>
+          <w:sz w:val="28"/>
+          <w:szCs w:val="28"/>
+        </w:rPr>
+      </w:pPr>
+      <w:r>
+        <w:rPr>
+          <w:b/>
+          <w:caps/>
+          <w:sz w:val="28"/>
+          <w:szCs w:val="28"/>
+        </w:rPr>
+        <w:t>${BUSINESSADDRESSLINE3}</w:t>
+      </w:r>
+    </w:p>
+    <w:p>
+      <w:pPr>
+        <w:jc w:val="center"/>
+        <w:rPr>
+          <w:b/>
+          <w:caps/>
+          <w:sz w:val="28"/>
+          <w:szCs w:val="28"/>
+        </w:rPr>
+      </w:pPr>
+      <w:r>
+        <w:rPr>
+          <w:b/>
+          <w:caps/>
+          <w:sz w:val="28"/>
+          <w:szCs w:val="28"/>
+        </w:rPr>
+        <w:t>${BUSINESSADDRESSLINE4}</w:t>
+      </w:r>
+    </w:p>
+    <w:p>
+      <w:pPr>
+        <w:jc w:val="center"/>
         <w:rPr>
           <w:b/>
           <w:sz w:val="28"/>
           <w:szCs w:val="28"/>
-          <w:lang w:val="en-US"/>
-        </w:rPr>
-        <w:t>ADDRESS</w:t>
-      </w:r>
-    </w:p>
-    <w:p>
-      <w:pPr>
-        <w:jc w:val="center"/>
-        <w:rPr>
-          <w:b/>
-          <w:sz w:val="28"/>
-          <w:szCs w:val="28"/>
-        </w:rPr>
-      </w:pPr>
-    </w:p>
-    <w:p>
-      <w:pPr>
-        <w:jc w:val="center"/>
-        <w:rPr>
-          <w:b/>
-          <w:sz w:val="28"/>
-          <w:szCs w:val="28"/>
-        </w:rPr>
-      </w:pPr>
-    </w:p>
-    <w:p>
-      <w:pPr>
-        <w:jc w:val="center"/>
-        <w:rPr>
-          <w:b/>
-          <w:sz w:val="28"/>
-          <w:szCs w:val="28"/>
-        </w:rPr>
-      </w:pPr>
-      <w:r>
-        <w:rPr>
-          <w:b/>
-          <w:sz w:val="28"/>
-          <w:szCs w:val="28"/>
-        </w:rPr>
-        <w:t xml:space="preserve">Tel: </w:t>
-      </w:r>
-      <w:bookmarkStart w:id="5" w:name="clientTel"/>
-      <w:bookmarkEnd w:id="5"/>
+        </w:rPr>
+      </w:pPr>
     </w:p>
     <w:p>
       <w:pPr>
@@ -1302,7 +1404,23 @@
           <w:sz w:val="18"/>
           <w:szCs w:val="18"/>
         </w:rPr>
-        <w:t xml:space="preserve">An inventory is a report which is produced following a property inspection, listing and describing each and every component and content of a property in the context of “as seen” at the time of the inspection. As seen meaning a written and photographed “snapshot” or video, to be used as the basis of how the property’s condition and its contents were seen by the individual who prepared this report. The inventory may have additional notes or observations added by relevant parties to confirm or enhance its accuracy. </w:t>
+        <w:t xml:space="preserve">An inventory is a report which is produced following a property inspection, listing and describing </w:t>
+      </w:r>
+      <w:proofErr w:type="gramStart"/>
+      <w:r>
+        <w:rPr>
+          <w:sz w:val="18"/>
+          <w:szCs w:val="18"/>
+        </w:rPr>
+        <w:t>each and every</w:t>
+      </w:r>
+      <w:proofErr w:type="gramEnd"/>
+      <w:r>
+        <w:rPr>
+          <w:sz w:val="18"/>
+          <w:szCs w:val="18"/>
+        </w:rPr>
+        <w:t xml:space="preserve"> component and content of a property in the context of “as seen” at the time of the inspection. As seen meaning a written and photographed “snapshot” or video, to be used as the basis of how the property’s condition and its contents were seen by the individual who prepared this report. The inventory may have additional notes or observations added by relevant parties to confirm or enhance its accuracy. </w:t>
       </w:r>
     </w:p>
     <w:p>
@@ -1351,7 +1469,23 @@
           <w:sz w:val="18"/>
           <w:szCs w:val="18"/>
         </w:rPr>
-        <w:t>Fair wear and tear is not considered at the time of inventory take, although the individual who prepared this report may offer an opinion as to an item’s age or condition if it helps in future identification, e.g. appears old or new.</w:t>
+        <w:t xml:space="preserve">Fair wear and tear </w:t>
+      </w:r>
+      <w:proofErr w:type="gramStart"/>
+      <w:r>
+        <w:rPr>
+          <w:sz w:val="18"/>
+          <w:szCs w:val="18"/>
+        </w:rPr>
+        <w:t>is</w:t>
+      </w:r>
+      <w:proofErr w:type="gramEnd"/>
+      <w:r>
+        <w:rPr>
+          <w:sz w:val="18"/>
+          <w:szCs w:val="18"/>
+        </w:rPr>
+        <w:t xml:space="preserve"> not considered at the time of inventory take, although the individual who prepared this report may offer an opinion as to an item’s age or condition if it helps in future identification, e.g. appears old or new.</w:t>
       </w:r>
     </w:p>
     <w:p>
@@ -1754,7 +1888,23 @@
           <w:sz w:val="18"/>
           <w:szCs w:val="18"/>
         </w:rPr>
-        <w:t xml:space="preserve"> may use a paperless tenant verification system. Clients using this system are able to trigger inventory reports online to tenants through coded links, allowing</w:t>
+        <w:t xml:space="preserve"> may use a paperless tenant verification system. Clients using this system </w:t>
+      </w:r>
+      <w:proofErr w:type="gramStart"/>
+      <w:r>
+        <w:rPr>
+          <w:sz w:val="18"/>
+          <w:szCs w:val="18"/>
+        </w:rPr>
+        <w:t>are able to</w:t>
+      </w:r>
+      <w:proofErr w:type="gramEnd"/>
+      <w:r>
+        <w:rPr>
+          <w:sz w:val="18"/>
+          <w:szCs w:val="18"/>
+        </w:rPr>
+        <w:t xml:space="preserve"> trigger inventory reports online to tenants through coded links, allowing</w:t>
       </w:r>
       <w:r>
         <w:rPr>
@@ -1882,25 +2032,38 @@
       </w:pPr>
       <w:r>
         <w:lastRenderedPageBreak/>
-        <w:t>A check out inspection has been carried out referring to a copy of an inventory dated the</w:t>
+        <w:t>A check out inspection has been carried out referring to a copy of a</w:t>
+      </w:r>
+      <w:bookmarkStart w:id="5" w:name="_GoBack"/>
+      <w:bookmarkEnd w:id="5"/>
+      <w:r>
+        <w:t>n inventory dated the</w:t>
       </w:r>
       <w:r>
         <w:t xml:space="preserve"> </w:t>
       </w:r>
       <w:r>
-        <w:t xml:space="preserve">……………….  </w:t>
-      </w:r>
-      <w:r>
-        <w:t>compiled by</w:t>
+        <w:t>${</w:t>
+      </w:r>
+      <w:proofErr w:type="gramStart"/>
+      <w:r>
+        <w:t>BOOKINGDATE}</w:t>
+      </w:r>
+      <w:r>
+        <w:t xml:space="preserve">  </w:t>
+      </w:r>
+      <w:r>
+        <w:t>compiled</w:t>
+      </w:r>
+      <w:proofErr w:type="gramEnd"/>
+      <w:r>
+        <w:t xml:space="preserve"> by</w:t>
       </w:r>
       <w:r>
         <w:t xml:space="preserve"> </w:t>
       </w:r>
       <w:r>
-        <w:t>…………….</w:t>
-      </w:r>
-      <w:r>
-        <w:t xml:space="preserve"> </w:t>
+        <w:t xml:space="preserve">${CLERKNAME} </w:t>
       </w:r>
       <w:r>
         <w:t>and apart from any stains, marks etc. indicated on the inventory the following observations were also made:</w:t>
@@ -3345,8 +3508,6 @@
           <w:lang w:eastAsia="en-US"/>
         </w:rPr>
       </w:pPr>
-      <w:bookmarkStart w:id="18" w:name="_GoBack"/>
-      <w:bookmarkEnd w:id="18"/>
     </w:p>
     <w:p>
       <w:pPr>
@@ -3372,7 +3533,7 @@
 </file>
 
 <file path=word/endnotes.xml><?xml version="1.0" encoding="utf-8"?>
-<w:endnotes xmlns:wpc="http://schemas.microsoft.com/office/word/2010/wordprocessingCanvas" xmlns:cx="http://schemas.microsoft.com/office/drawing/2014/chartex" xmlns:cx1="http://schemas.microsoft.com/office/drawing/2015/9/8/chartex" xmlns:mc="http://schemas.openxmlformats.org/markup-compatibility/2006" xmlns:o="urn:schemas-microsoft-com:office:office" xmlns:r="http://schemas.openxmlformats.org/officeDocument/2006/relationships" xmlns:m="http://schemas.openxmlformats.org/officeDocument/2006/math" xmlns:v="urn:schemas-microsoft-com:vml" xmlns:wp14="http://schemas.microsoft.com/office/word/2010/wordprocessingDrawing" xmlns:wp="http://schemas.openxmlformats.org/drawingml/2006/wordprocessingDrawing" xmlns:w10="urn:schemas-microsoft-com:office:word" xmlns:w="http://schemas.openxmlformats.org/wordprocessingml/2006/main" xmlns:w14="http://schemas.microsoft.com/office/word/2010/wordml" xmlns:w15="http://schemas.microsoft.com/office/word/2012/wordml" xmlns:w16se="http://schemas.microsoft.com/office/word/2015/wordml/symex" xmlns:wpg="http://schemas.microsoft.com/office/word/2010/wordprocessingGroup" xmlns:wpi="http://schemas.microsoft.com/office/word/2010/wordprocessingInk" xmlns:wne="http://schemas.microsoft.com/office/word/2006/wordml" xmlns:wps="http://schemas.microsoft.com/office/word/2010/wordprocessingShape" mc:Ignorable="w14 w15 w16se wp14">
+<w:endnotes xmlns:wpc="http://schemas.microsoft.com/office/word/2010/wordprocessingCanvas" xmlns:cx="http://schemas.microsoft.com/office/drawing/2014/chartex" xmlns:cx1="http://schemas.microsoft.com/office/drawing/2015/9/8/chartex" xmlns:cx2="http://schemas.microsoft.com/office/drawing/2015/10/21/chartex" xmlns:cx3="http://schemas.microsoft.com/office/drawing/2016/5/9/chartex" xmlns:cx4="http://schemas.microsoft.com/office/drawing/2016/5/10/chartex" xmlns:cx5="http://schemas.microsoft.com/office/drawing/2016/5/11/chartex" xmlns:cx6="http://schemas.microsoft.com/office/drawing/2016/5/12/chartex" xmlns:cx7="http://schemas.microsoft.com/office/drawing/2016/5/13/chartex" xmlns:cx8="http://schemas.microsoft.com/office/drawing/2016/5/14/chartex" xmlns:mc="http://schemas.openxmlformats.org/markup-compatibility/2006" xmlns:aink="http://schemas.microsoft.com/office/drawing/2016/ink" xmlns:am3d="http://schemas.microsoft.com/office/drawing/2017/model3d" xmlns:o="urn:schemas-microsoft-com:office:office" xmlns:r="http://schemas.openxmlformats.org/officeDocument/2006/relationships" xmlns:m="http://schemas.openxmlformats.org/officeDocument/2006/math" xmlns:v="urn:schemas-microsoft-com:vml" xmlns:wp14="http://schemas.microsoft.com/office/word/2010/wordprocessingDrawing" xmlns:wp="http://schemas.openxmlformats.org/drawingml/2006/wordprocessingDrawing" xmlns:w10="urn:schemas-microsoft-com:office:word" xmlns:w="http://schemas.openxmlformats.org/wordprocessingml/2006/main" xmlns:w14="http://schemas.microsoft.com/office/word/2010/wordml" xmlns:w15="http://schemas.microsoft.com/office/word/2012/wordml" xmlns:w16cid="http://schemas.microsoft.com/office/word/2016/wordml/cid" xmlns:w16se="http://schemas.microsoft.com/office/word/2015/wordml/symex" xmlns:wpg="http://schemas.microsoft.com/office/word/2010/wordprocessingGroup" xmlns:wpi="http://schemas.microsoft.com/office/word/2010/wordprocessingInk" xmlns:wne="http://schemas.microsoft.com/office/word/2006/wordml" xmlns:wps="http://schemas.microsoft.com/office/word/2010/wordprocessingShape" mc:Ignorable="w14 w15 w16se w16cid wp14">
   <w:endnote w:type="separator" w:id="-1">
     <w:p>
       <w:r>
@@ -3391,7 +3552,7 @@
 </file>
 
 <file path=word/footer1.xml><?xml version="1.0" encoding="utf-8"?>
-<w:ftr xmlns:wpc="http://schemas.microsoft.com/office/word/2010/wordprocessingCanvas" xmlns:cx="http://schemas.microsoft.com/office/drawing/2014/chartex" xmlns:cx1="http://schemas.microsoft.com/office/drawing/2015/9/8/chartex" xmlns:mc="http://schemas.openxmlformats.org/markup-compatibility/2006" xmlns:o="urn:schemas-microsoft-com:office:office" xmlns:r="http://schemas.openxmlformats.org/officeDocument/2006/relationships" xmlns:m="http://schemas.openxmlformats.org/officeDocument/2006/math" xmlns:v="urn:schemas-microsoft-com:vml" xmlns:wp14="http://schemas.microsoft.com/office/word/2010/wordprocessingDrawing" xmlns:wp="http://schemas.openxmlformats.org/drawingml/2006/wordprocessingDrawing" xmlns:w10="urn:schemas-microsoft-com:office:word" xmlns:w="http://schemas.openxmlformats.org/wordprocessingml/2006/main" xmlns:w14="http://schemas.microsoft.com/office/word/2010/wordml" xmlns:w15="http://schemas.microsoft.com/office/word/2012/wordml" xmlns:w16se="http://schemas.microsoft.com/office/word/2015/wordml/symex" xmlns:wpg="http://schemas.microsoft.com/office/word/2010/wordprocessingGroup" xmlns:wpi="http://schemas.microsoft.com/office/word/2010/wordprocessingInk" xmlns:wne="http://schemas.microsoft.com/office/word/2006/wordml" xmlns:wps="http://schemas.microsoft.com/office/word/2010/wordprocessingShape" mc:Ignorable="w14 w15 w16se wp14">
+<w:ftr xmlns:wpc="http://schemas.microsoft.com/office/word/2010/wordprocessingCanvas" xmlns:cx="http://schemas.microsoft.com/office/drawing/2014/chartex" xmlns:cx1="http://schemas.microsoft.com/office/drawing/2015/9/8/chartex" xmlns:cx2="http://schemas.microsoft.com/office/drawing/2015/10/21/chartex" xmlns:cx3="http://schemas.microsoft.com/office/drawing/2016/5/9/chartex" xmlns:cx4="http://schemas.microsoft.com/office/drawing/2016/5/10/chartex" xmlns:cx5="http://schemas.microsoft.com/office/drawing/2016/5/11/chartex" xmlns:cx6="http://schemas.microsoft.com/office/drawing/2016/5/12/chartex" xmlns:cx7="http://schemas.microsoft.com/office/drawing/2016/5/13/chartex" xmlns:cx8="http://schemas.microsoft.com/office/drawing/2016/5/14/chartex" xmlns:mc="http://schemas.openxmlformats.org/markup-compatibility/2006" xmlns:aink="http://schemas.microsoft.com/office/drawing/2016/ink" xmlns:am3d="http://schemas.microsoft.com/office/drawing/2017/model3d" xmlns:o="urn:schemas-microsoft-com:office:office" xmlns:r="http://schemas.openxmlformats.org/officeDocument/2006/relationships" xmlns:m="http://schemas.openxmlformats.org/officeDocument/2006/math" xmlns:v="urn:schemas-microsoft-com:vml" xmlns:wp14="http://schemas.microsoft.com/office/word/2010/wordprocessingDrawing" xmlns:wp="http://schemas.openxmlformats.org/drawingml/2006/wordprocessingDrawing" xmlns:w10="urn:schemas-microsoft-com:office:word" xmlns:w="http://schemas.openxmlformats.org/wordprocessingml/2006/main" xmlns:w14="http://schemas.microsoft.com/office/word/2010/wordml" xmlns:w15="http://schemas.microsoft.com/office/word/2012/wordml" xmlns:w16cid="http://schemas.microsoft.com/office/word/2016/wordml/cid" xmlns:w16se="http://schemas.microsoft.com/office/word/2015/wordml/symex" xmlns:wpg="http://schemas.microsoft.com/office/word/2010/wordprocessingGroup" xmlns:wpi="http://schemas.microsoft.com/office/word/2010/wordprocessingInk" xmlns:wne="http://schemas.microsoft.com/office/word/2006/wordml" xmlns:wps="http://schemas.microsoft.com/office/word/2010/wordprocessingShape" mc:Ignorable="w14 w15 w16se w16cid wp14">
   <w:p>
     <w:pPr>
       <w:pStyle w:val="Footer"/>
@@ -3407,7 +3568,7 @@
 </file>
 
 <file path=word/footer2.xml><?xml version="1.0" encoding="utf-8"?>
-<w:ftr xmlns:wpc="http://schemas.microsoft.com/office/word/2010/wordprocessingCanvas" xmlns:cx="http://schemas.microsoft.com/office/drawing/2014/chartex" xmlns:cx1="http://schemas.microsoft.com/office/drawing/2015/9/8/chartex" xmlns:mc="http://schemas.openxmlformats.org/markup-compatibility/2006" xmlns:o="urn:schemas-microsoft-com:office:office" xmlns:r="http://schemas.openxmlformats.org/officeDocument/2006/relationships" xmlns:m="http://schemas.openxmlformats.org/officeDocument/2006/math" xmlns:v="urn:schemas-microsoft-com:vml" xmlns:wp14="http://schemas.microsoft.com/office/word/2010/wordprocessingDrawing" xmlns:wp="http://schemas.openxmlformats.org/drawingml/2006/wordprocessingDrawing" xmlns:w10="urn:schemas-microsoft-com:office:word" xmlns:w="http://schemas.openxmlformats.org/wordprocessingml/2006/main" xmlns:w14="http://schemas.microsoft.com/office/word/2010/wordml" xmlns:w15="http://schemas.microsoft.com/office/word/2012/wordml" xmlns:w16se="http://schemas.microsoft.com/office/word/2015/wordml/symex" xmlns:wpg="http://schemas.microsoft.com/office/word/2010/wordprocessingGroup" xmlns:wpi="http://schemas.microsoft.com/office/word/2010/wordprocessingInk" xmlns:wne="http://schemas.microsoft.com/office/word/2006/wordml" xmlns:wps="http://schemas.microsoft.com/office/word/2010/wordprocessingShape" mc:Ignorable="w14 w15 w16se wp14">
+<w:ftr xmlns:wpc="http://schemas.microsoft.com/office/word/2010/wordprocessingCanvas" xmlns:cx="http://schemas.microsoft.com/office/drawing/2014/chartex" xmlns:cx1="http://schemas.microsoft.com/office/drawing/2015/9/8/chartex" xmlns:cx2="http://schemas.microsoft.com/office/drawing/2015/10/21/chartex" xmlns:cx3="http://schemas.microsoft.com/office/drawing/2016/5/9/chartex" xmlns:cx4="http://schemas.microsoft.com/office/drawing/2016/5/10/chartex" xmlns:cx5="http://schemas.microsoft.com/office/drawing/2016/5/11/chartex" xmlns:cx6="http://schemas.microsoft.com/office/drawing/2016/5/12/chartex" xmlns:cx7="http://schemas.microsoft.com/office/drawing/2016/5/13/chartex" xmlns:cx8="http://schemas.microsoft.com/office/drawing/2016/5/14/chartex" xmlns:mc="http://schemas.openxmlformats.org/markup-compatibility/2006" xmlns:aink="http://schemas.microsoft.com/office/drawing/2016/ink" xmlns:am3d="http://schemas.microsoft.com/office/drawing/2017/model3d" xmlns:o="urn:schemas-microsoft-com:office:office" xmlns:r="http://schemas.openxmlformats.org/officeDocument/2006/relationships" xmlns:m="http://schemas.openxmlformats.org/officeDocument/2006/math" xmlns:v="urn:schemas-microsoft-com:vml" xmlns:wp14="http://schemas.microsoft.com/office/word/2010/wordprocessingDrawing" xmlns:wp="http://schemas.openxmlformats.org/drawingml/2006/wordprocessingDrawing" xmlns:w10="urn:schemas-microsoft-com:office:word" xmlns:w="http://schemas.openxmlformats.org/wordprocessingml/2006/main" xmlns:w14="http://schemas.microsoft.com/office/word/2010/wordml" xmlns:w15="http://schemas.microsoft.com/office/word/2012/wordml" xmlns:w16cid="http://schemas.microsoft.com/office/word/2016/wordml/cid" xmlns:w16se="http://schemas.microsoft.com/office/word/2015/wordml/symex" xmlns:wpg="http://schemas.microsoft.com/office/word/2010/wordprocessingGroup" xmlns:wpi="http://schemas.microsoft.com/office/word/2010/wordprocessingInk" xmlns:wne="http://schemas.microsoft.com/office/word/2006/wordml" xmlns:wps="http://schemas.microsoft.com/office/word/2010/wordprocessingShape" mc:Ignorable="w14 w15 w16se w16cid wp14">
   <w:tbl>
     <w:tblPr>
       <w:tblW w:w="9630" w:type="dxa"/>
@@ -3640,10 +3801,13 @@
             </w:tabs>
             <w:jc w:val="center"/>
           </w:pPr>
-          <w:bookmarkStart w:id="21" w:name="Job_Date"/>
-          <w:bookmarkEnd w:id="21"/>
+          <w:bookmarkStart w:id="20" w:name="Job_Date"/>
+          <w:bookmarkEnd w:id="20"/>
           <w:r>
             <w:t>Date:</w:t>
+          </w:r>
+          <w:r>
+            <w:t xml:space="preserve"> ${CREATED_AT}</w:t>
           </w:r>
         </w:p>
       </w:tc>
@@ -3663,7 +3827,7 @@
 </file>
 
 <file path=word/footer3.xml><?xml version="1.0" encoding="utf-8"?>
-<w:ftr xmlns:wpc="http://schemas.microsoft.com/office/word/2010/wordprocessingCanvas" xmlns:cx="http://schemas.microsoft.com/office/drawing/2014/chartex" xmlns:cx1="http://schemas.microsoft.com/office/drawing/2015/9/8/chartex" xmlns:mc="http://schemas.openxmlformats.org/markup-compatibility/2006" xmlns:o="urn:schemas-microsoft-com:office:office" xmlns:r="http://schemas.openxmlformats.org/officeDocument/2006/relationships" xmlns:m="http://schemas.openxmlformats.org/officeDocument/2006/math" xmlns:v="urn:schemas-microsoft-com:vml" xmlns:wp14="http://schemas.microsoft.com/office/word/2010/wordprocessingDrawing" xmlns:wp="http://schemas.openxmlformats.org/drawingml/2006/wordprocessingDrawing" xmlns:w10="urn:schemas-microsoft-com:office:word" xmlns:w="http://schemas.openxmlformats.org/wordprocessingml/2006/main" xmlns:w14="http://schemas.microsoft.com/office/word/2010/wordml" xmlns:w15="http://schemas.microsoft.com/office/word/2012/wordml" xmlns:w16se="http://schemas.microsoft.com/office/word/2015/wordml/symex" xmlns:wpg="http://schemas.microsoft.com/office/word/2010/wordprocessingGroup" xmlns:wpi="http://schemas.microsoft.com/office/word/2010/wordprocessingInk" xmlns:wne="http://schemas.microsoft.com/office/word/2006/wordml" xmlns:wps="http://schemas.microsoft.com/office/word/2010/wordprocessingShape" mc:Ignorable="w14 w15 w16se wp14">
+<w:ftr xmlns:wpc="http://schemas.microsoft.com/office/word/2010/wordprocessingCanvas" xmlns:cx="http://schemas.microsoft.com/office/drawing/2014/chartex" xmlns:cx1="http://schemas.microsoft.com/office/drawing/2015/9/8/chartex" xmlns:cx2="http://schemas.microsoft.com/office/drawing/2015/10/21/chartex" xmlns:cx3="http://schemas.microsoft.com/office/drawing/2016/5/9/chartex" xmlns:cx4="http://schemas.microsoft.com/office/drawing/2016/5/10/chartex" xmlns:cx5="http://schemas.microsoft.com/office/drawing/2016/5/11/chartex" xmlns:cx6="http://schemas.microsoft.com/office/drawing/2016/5/12/chartex" xmlns:cx7="http://schemas.microsoft.com/office/drawing/2016/5/13/chartex" xmlns:cx8="http://schemas.microsoft.com/office/drawing/2016/5/14/chartex" xmlns:mc="http://schemas.openxmlformats.org/markup-compatibility/2006" xmlns:aink="http://schemas.microsoft.com/office/drawing/2016/ink" xmlns:am3d="http://schemas.microsoft.com/office/drawing/2017/model3d" xmlns:o="urn:schemas-microsoft-com:office:office" xmlns:r="http://schemas.openxmlformats.org/officeDocument/2006/relationships" xmlns:m="http://schemas.openxmlformats.org/officeDocument/2006/math" xmlns:v="urn:schemas-microsoft-com:vml" xmlns:wp14="http://schemas.microsoft.com/office/word/2010/wordprocessingDrawing" xmlns:wp="http://schemas.openxmlformats.org/drawingml/2006/wordprocessingDrawing" xmlns:w10="urn:schemas-microsoft-com:office:word" xmlns:w="http://schemas.openxmlformats.org/wordprocessingml/2006/main" xmlns:w14="http://schemas.microsoft.com/office/word/2010/wordml" xmlns:w15="http://schemas.microsoft.com/office/word/2012/wordml" xmlns:w16cid="http://schemas.microsoft.com/office/word/2016/wordml/cid" xmlns:w16se="http://schemas.microsoft.com/office/word/2015/wordml/symex" xmlns:wpg="http://schemas.microsoft.com/office/word/2010/wordprocessingGroup" xmlns:wpi="http://schemas.microsoft.com/office/word/2010/wordprocessingInk" xmlns:wne="http://schemas.microsoft.com/office/word/2006/wordml" xmlns:wps="http://schemas.microsoft.com/office/word/2010/wordprocessingShape" mc:Ignorable="w14 w15 w16se w16cid wp14">
   <w:tbl>
     <w:tblPr>
       <w:tblW w:w="0" w:type="auto"/>
@@ -3813,7 +3977,7 @@
 </file>
 
 <file path=word/footnotes.xml><?xml version="1.0" encoding="utf-8"?>
-<w:footnotes xmlns:wpc="http://schemas.microsoft.com/office/word/2010/wordprocessingCanvas" xmlns:cx="http://schemas.microsoft.com/office/drawing/2014/chartex" xmlns:cx1="http://schemas.microsoft.com/office/drawing/2015/9/8/chartex" xmlns:mc="http://schemas.openxmlformats.org/markup-compatibility/2006" xmlns:o="urn:schemas-microsoft-com:office:office" xmlns:r="http://schemas.openxmlformats.org/officeDocument/2006/relationships" xmlns:m="http://schemas.openxmlformats.org/officeDocument/2006/math" xmlns:v="urn:schemas-microsoft-com:vml" xmlns:wp14="http://schemas.microsoft.com/office/word/2010/wordprocessingDrawing" xmlns:wp="http://schemas.openxmlformats.org/drawingml/2006/wordprocessingDrawing" xmlns:w10="urn:schemas-microsoft-com:office:word" xmlns:w="http://schemas.openxmlformats.org/wordprocessingml/2006/main" xmlns:w14="http://schemas.microsoft.com/office/word/2010/wordml" xmlns:w15="http://schemas.microsoft.com/office/word/2012/wordml" xmlns:w16se="http://schemas.microsoft.com/office/word/2015/wordml/symex" xmlns:wpg="http://schemas.microsoft.com/office/word/2010/wordprocessingGroup" xmlns:wpi="http://schemas.microsoft.com/office/word/2010/wordprocessingInk" xmlns:wne="http://schemas.microsoft.com/office/word/2006/wordml" xmlns:wps="http://schemas.microsoft.com/office/word/2010/wordprocessingShape" mc:Ignorable="w14 w15 w16se wp14">
+<w:footnotes xmlns:wpc="http://schemas.microsoft.com/office/word/2010/wordprocessingCanvas" xmlns:cx="http://schemas.microsoft.com/office/drawing/2014/chartex" xmlns:cx1="http://schemas.microsoft.com/office/drawing/2015/9/8/chartex" xmlns:cx2="http://schemas.microsoft.com/office/drawing/2015/10/21/chartex" xmlns:cx3="http://schemas.microsoft.com/office/drawing/2016/5/9/chartex" xmlns:cx4="http://schemas.microsoft.com/office/drawing/2016/5/10/chartex" xmlns:cx5="http://schemas.microsoft.com/office/drawing/2016/5/11/chartex" xmlns:cx6="http://schemas.microsoft.com/office/drawing/2016/5/12/chartex" xmlns:cx7="http://schemas.microsoft.com/office/drawing/2016/5/13/chartex" xmlns:cx8="http://schemas.microsoft.com/office/drawing/2016/5/14/chartex" xmlns:mc="http://schemas.openxmlformats.org/markup-compatibility/2006" xmlns:aink="http://schemas.microsoft.com/office/drawing/2016/ink" xmlns:am3d="http://schemas.microsoft.com/office/drawing/2017/model3d" xmlns:o="urn:schemas-microsoft-com:office:office" xmlns:r="http://schemas.openxmlformats.org/officeDocument/2006/relationships" xmlns:m="http://schemas.openxmlformats.org/officeDocument/2006/math" xmlns:v="urn:schemas-microsoft-com:vml" xmlns:wp14="http://schemas.microsoft.com/office/word/2010/wordprocessingDrawing" xmlns:wp="http://schemas.openxmlformats.org/drawingml/2006/wordprocessingDrawing" xmlns:w10="urn:schemas-microsoft-com:office:word" xmlns:w="http://schemas.openxmlformats.org/wordprocessingml/2006/main" xmlns:w14="http://schemas.microsoft.com/office/word/2010/wordml" xmlns:w15="http://schemas.microsoft.com/office/word/2012/wordml" xmlns:w16cid="http://schemas.microsoft.com/office/word/2016/wordml/cid" xmlns:w16se="http://schemas.microsoft.com/office/word/2015/wordml/symex" xmlns:wpg="http://schemas.microsoft.com/office/word/2010/wordprocessingGroup" xmlns:wpi="http://schemas.microsoft.com/office/word/2010/wordprocessingInk" xmlns:wne="http://schemas.microsoft.com/office/word/2006/wordml" xmlns:wps="http://schemas.microsoft.com/office/word/2010/wordprocessingShape" mc:Ignorable="w14 w15 w16se w16cid wp14">
   <w:footnote w:type="separator" w:id="-1">
     <w:p>
       <w:r>
@@ -3832,7 +3996,7 @@
 </file>
 
 <file path=word/header1.xml><?xml version="1.0" encoding="utf-8"?>
-<w:hdr xmlns:wpc="http://schemas.microsoft.com/office/word/2010/wordprocessingCanvas" xmlns:cx="http://schemas.microsoft.com/office/drawing/2014/chartex" xmlns:cx1="http://schemas.microsoft.com/office/drawing/2015/9/8/chartex" xmlns:mc="http://schemas.openxmlformats.org/markup-compatibility/2006" xmlns:o="urn:schemas-microsoft-com:office:office" xmlns:r="http://schemas.openxmlformats.org/officeDocument/2006/relationships" xmlns:m="http://schemas.openxmlformats.org/officeDocument/2006/math" xmlns:v="urn:schemas-microsoft-com:vml" xmlns:wp14="http://schemas.microsoft.com/office/word/2010/wordprocessingDrawing" xmlns:wp="http://schemas.openxmlformats.org/drawingml/2006/wordprocessingDrawing" xmlns:w10="urn:schemas-microsoft-com:office:word" xmlns:w="http://schemas.openxmlformats.org/wordprocessingml/2006/main" xmlns:w14="http://schemas.microsoft.com/office/word/2010/wordml" xmlns:w15="http://schemas.microsoft.com/office/word/2012/wordml" xmlns:w16se="http://schemas.microsoft.com/office/word/2015/wordml/symex" xmlns:wpg="http://schemas.microsoft.com/office/word/2010/wordprocessingGroup" xmlns:wpi="http://schemas.microsoft.com/office/word/2010/wordprocessingInk" xmlns:wne="http://schemas.microsoft.com/office/word/2006/wordml" xmlns:wps="http://schemas.microsoft.com/office/word/2010/wordprocessingShape" mc:Ignorable="w14 w15 w16se wp14">
+<w:hdr xmlns:wpc="http://schemas.microsoft.com/office/word/2010/wordprocessingCanvas" xmlns:cx="http://schemas.microsoft.com/office/drawing/2014/chartex" xmlns:cx1="http://schemas.microsoft.com/office/drawing/2015/9/8/chartex" xmlns:cx2="http://schemas.microsoft.com/office/drawing/2015/10/21/chartex" xmlns:cx3="http://schemas.microsoft.com/office/drawing/2016/5/9/chartex" xmlns:cx4="http://schemas.microsoft.com/office/drawing/2016/5/10/chartex" xmlns:cx5="http://schemas.microsoft.com/office/drawing/2016/5/11/chartex" xmlns:cx6="http://schemas.microsoft.com/office/drawing/2016/5/12/chartex" xmlns:cx7="http://schemas.microsoft.com/office/drawing/2016/5/13/chartex" xmlns:cx8="http://schemas.microsoft.com/office/drawing/2016/5/14/chartex" xmlns:mc="http://schemas.openxmlformats.org/markup-compatibility/2006" xmlns:aink="http://schemas.microsoft.com/office/drawing/2016/ink" xmlns:am3d="http://schemas.microsoft.com/office/drawing/2017/model3d" xmlns:o="urn:schemas-microsoft-com:office:office" xmlns:r="http://schemas.openxmlformats.org/officeDocument/2006/relationships" xmlns:m="http://schemas.openxmlformats.org/officeDocument/2006/math" xmlns:v="urn:schemas-microsoft-com:vml" xmlns:wp14="http://schemas.microsoft.com/office/word/2010/wordprocessingDrawing" xmlns:wp="http://schemas.openxmlformats.org/drawingml/2006/wordprocessingDrawing" xmlns:w10="urn:schemas-microsoft-com:office:word" xmlns:w="http://schemas.openxmlformats.org/wordprocessingml/2006/main" xmlns:w14="http://schemas.microsoft.com/office/word/2010/wordml" xmlns:w15="http://schemas.microsoft.com/office/word/2012/wordml" xmlns:w16cid="http://schemas.microsoft.com/office/word/2016/wordml/cid" xmlns:w16se="http://schemas.microsoft.com/office/word/2015/wordml/symex" xmlns:wpg="http://schemas.microsoft.com/office/word/2010/wordprocessingGroup" xmlns:wpi="http://schemas.microsoft.com/office/word/2010/wordprocessingInk" xmlns:wne="http://schemas.microsoft.com/office/word/2006/wordml" xmlns:wps="http://schemas.microsoft.com/office/word/2010/wordprocessingShape" mc:Ignorable="w14 w15 w16se w16cid wp14">
   <w:p>
     <w:pPr>
       <w:pStyle w:val="Header"/>
@@ -3850,7 +4014,7 @@
 </file>
 
 <file path=word/header2.xml><?xml version="1.0" encoding="utf-8"?>
-<w:hdr xmlns:wpc="http://schemas.microsoft.com/office/word/2010/wordprocessingCanvas" xmlns:cx="http://schemas.microsoft.com/office/drawing/2014/chartex" xmlns:cx1="http://schemas.microsoft.com/office/drawing/2015/9/8/chartex" xmlns:mc="http://schemas.openxmlformats.org/markup-compatibility/2006" xmlns:o="urn:schemas-microsoft-com:office:office" xmlns:r="http://schemas.openxmlformats.org/officeDocument/2006/relationships" xmlns:m="http://schemas.openxmlformats.org/officeDocument/2006/math" xmlns:v="urn:schemas-microsoft-com:vml" xmlns:wp14="http://schemas.microsoft.com/office/word/2010/wordprocessingDrawing" xmlns:wp="http://schemas.openxmlformats.org/drawingml/2006/wordprocessingDrawing" xmlns:w10="urn:schemas-microsoft-com:office:word" xmlns:w="http://schemas.openxmlformats.org/wordprocessingml/2006/main" xmlns:w14="http://schemas.microsoft.com/office/word/2010/wordml" xmlns:w15="http://schemas.microsoft.com/office/word/2012/wordml" xmlns:w16se="http://schemas.microsoft.com/office/word/2015/wordml/symex" xmlns:wpg="http://schemas.microsoft.com/office/word/2010/wordprocessingGroup" xmlns:wpi="http://schemas.microsoft.com/office/word/2010/wordprocessingInk" xmlns:wne="http://schemas.microsoft.com/office/word/2006/wordml" xmlns:wps="http://schemas.microsoft.com/office/word/2010/wordprocessingShape" mc:Ignorable="w14 w15 w16se wp14">
+<w:hdr xmlns:wpc="http://schemas.microsoft.com/office/word/2010/wordprocessingCanvas" xmlns:cx="http://schemas.microsoft.com/office/drawing/2014/chartex" xmlns:cx1="http://schemas.microsoft.com/office/drawing/2015/9/8/chartex" xmlns:cx2="http://schemas.microsoft.com/office/drawing/2015/10/21/chartex" xmlns:cx3="http://schemas.microsoft.com/office/drawing/2016/5/9/chartex" xmlns:cx4="http://schemas.microsoft.com/office/drawing/2016/5/10/chartex" xmlns:cx5="http://schemas.microsoft.com/office/drawing/2016/5/11/chartex" xmlns:cx6="http://schemas.microsoft.com/office/drawing/2016/5/12/chartex" xmlns:cx7="http://schemas.microsoft.com/office/drawing/2016/5/13/chartex" xmlns:cx8="http://schemas.microsoft.com/office/drawing/2016/5/14/chartex" xmlns:mc="http://schemas.openxmlformats.org/markup-compatibility/2006" xmlns:aink="http://schemas.microsoft.com/office/drawing/2016/ink" xmlns:am3d="http://schemas.microsoft.com/office/drawing/2017/model3d" xmlns:o="urn:schemas-microsoft-com:office:office" xmlns:r="http://schemas.openxmlformats.org/officeDocument/2006/relationships" xmlns:m="http://schemas.openxmlformats.org/officeDocument/2006/math" xmlns:v="urn:schemas-microsoft-com:vml" xmlns:wp14="http://schemas.microsoft.com/office/word/2010/wordprocessingDrawing" xmlns:wp="http://schemas.openxmlformats.org/drawingml/2006/wordprocessingDrawing" xmlns:w10="urn:schemas-microsoft-com:office:word" xmlns:w="http://schemas.openxmlformats.org/wordprocessingml/2006/main" xmlns:w14="http://schemas.microsoft.com/office/word/2010/wordml" xmlns:w15="http://schemas.microsoft.com/office/word/2012/wordml" xmlns:w16cid="http://schemas.microsoft.com/office/word/2016/wordml/cid" xmlns:w16se="http://schemas.microsoft.com/office/word/2015/wordml/symex" xmlns:wpg="http://schemas.microsoft.com/office/word/2010/wordprocessingGroup" xmlns:wpi="http://schemas.microsoft.com/office/word/2010/wordprocessingInk" xmlns:wne="http://schemas.microsoft.com/office/word/2006/wordml" xmlns:wps="http://schemas.microsoft.com/office/word/2010/wordprocessingShape" mc:Ignorable="w14 w15 w16se w16cid wp14">
   <w:p>
     <w:pPr>
       <w:pStyle w:val="Header"/>
@@ -3864,7 +4028,7 @@
 </file>
 
 <file path=word/header3.xml><?xml version="1.0" encoding="utf-8"?>
-<w:hdr xmlns:wpc="http://schemas.microsoft.com/office/word/2010/wordprocessingCanvas" xmlns:cx="http://schemas.microsoft.com/office/drawing/2014/chartex" xmlns:cx1="http://schemas.microsoft.com/office/drawing/2015/9/8/chartex" xmlns:mc="http://schemas.openxmlformats.org/markup-compatibility/2006" xmlns:o="urn:schemas-microsoft-com:office:office" xmlns:r="http://schemas.openxmlformats.org/officeDocument/2006/relationships" xmlns:m="http://schemas.openxmlformats.org/officeDocument/2006/math" xmlns:v="urn:schemas-microsoft-com:vml" xmlns:wp14="http://schemas.microsoft.com/office/word/2010/wordprocessingDrawing" xmlns:wp="http://schemas.openxmlformats.org/drawingml/2006/wordprocessingDrawing" xmlns:w10="urn:schemas-microsoft-com:office:word" xmlns:w="http://schemas.openxmlformats.org/wordprocessingml/2006/main" xmlns:w14="http://schemas.microsoft.com/office/word/2010/wordml" xmlns:w15="http://schemas.microsoft.com/office/word/2012/wordml" xmlns:w16se="http://schemas.microsoft.com/office/word/2015/wordml/symex" xmlns:wpg="http://schemas.microsoft.com/office/word/2010/wordprocessingGroup" xmlns:wpi="http://schemas.microsoft.com/office/word/2010/wordprocessingInk" xmlns:wne="http://schemas.microsoft.com/office/word/2006/wordml" xmlns:wps="http://schemas.microsoft.com/office/word/2010/wordprocessingShape" mc:Ignorable="w14 w15 w16se wp14">
+<w:hdr xmlns:wpc="http://schemas.microsoft.com/office/word/2010/wordprocessingCanvas" xmlns:cx="http://schemas.microsoft.com/office/drawing/2014/chartex" xmlns:cx1="http://schemas.microsoft.com/office/drawing/2015/9/8/chartex" xmlns:cx2="http://schemas.microsoft.com/office/drawing/2015/10/21/chartex" xmlns:cx3="http://schemas.microsoft.com/office/drawing/2016/5/9/chartex" xmlns:cx4="http://schemas.microsoft.com/office/drawing/2016/5/10/chartex" xmlns:cx5="http://schemas.microsoft.com/office/drawing/2016/5/11/chartex" xmlns:cx6="http://schemas.microsoft.com/office/drawing/2016/5/12/chartex" xmlns:cx7="http://schemas.microsoft.com/office/drawing/2016/5/13/chartex" xmlns:cx8="http://schemas.microsoft.com/office/drawing/2016/5/14/chartex" xmlns:mc="http://schemas.openxmlformats.org/markup-compatibility/2006" xmlns:aink="http://schemas.microsoft.com/office/drawing/2016/ink" xmlns:am3d="http://schemas.microsoft.com/office/drawing/2017/model3d" xmlns:o="urn:schemas-microsoft-com:office:office" xmlns:r="http://schemas.openxmlformats.org/officeDocument/2006/relationships" xmlns:m="http://schemas.openxmlformats.org/officeDocument/2006/math" xmlns:v="urn:schemas-microsoft-com:vml" xmlns:wp14="http://schemas.microsoft.com/office/word/2010/wordprocessingDrawing" xmlns:wp="http://schemas.openxmlformats.org/drawingml/2006/wordprocessingDrawing" xmlns:w10="urn:schemas-microsoft-com:office:word" xmlns:w="http://schemas.openxmlformats.org/wordprocessingml/2006/main" xmlns:w14="http://schemas.microsoft.com/office/word/2010/wordml" xmlns:w15="http://schemas.microsoft.com/office/word/2012/wordml" xmlns:w16cid="http://schemas.microsoft.com/office/word/2016/wordml/cid" xmlns:w16se="http://schemas.microsoft.com/office/word/2015/wordml/symex" xmlns:wpg="http://schemas.microsoft.com/office/word/2010/wordprocessingGroup" xmlns:wpi="http://schemas.microsoft.com/office/word/2010/wordprocessingInk" xmlns:wne="http://schemas.microsoft.com/office/word/2006/wordml" xmlns:wps="http://schemas.microsoft.com/office/word/2010/wordprocessingShape" mc:Ignorable="w14 w15 w16se w16cid wp14">
   <w:tbl>
     <w:tblPr>
       <w:tblW w:w="10620" w:type="dxa"/>
@@ -3938,10 +4102,24 @@
               <w:sz w:val="24"/>
               <w:szCs w:val="24"/>
             </w:rPr>
-            <w:t xml:space="preserve">Ref: </w:t>
+            <w:t>Ref:</w:t>
           </w:r>
-          <w:bookmarkStart w:id="19" w:name="Ref_Job_No"/>
-          <w:bookmarkEnd w:id="19"/>
+          <w:bookmarkStart w:id="18" w:name="Ref_Job_No"/>
+          <w:bookmarkEnd w:id="18"/>
+          <w:r>
+            <w:rPr>
+              <w:sz w:val="24"/>
+              <w:szCs w:val="24"/>
+            </w:rPr>
+            <w:t xml:space="preserve"> </w:t>
+          </w:r>
+          <w:r>
+            <w:rPr>
+              <w:sz w:val="24"/>
+              <w:szCs w:val="24"/>
+            </w:rPr>
+            <w:t>${BOOKINGID}</w:t>
+          </w:r>
         </w:p>
       </w:tc>
       <w:tc>
@@ -3994,14 +4172,14 @@
               <w:sz w:val="24"/>
             </w:rPr>
           </w:pPr>
-          <w:bookmarkStart w:id="20" w:name="Ref_Prop_AddOneLine"/>
-          <w:bookmarkEnd w:id="20"/>
+          <w:bookmarkStart w:id="19" w:name="Ref_Prop_AddOneLine"/>
+          <w:bookmarkEnd w:id="19"/>
           <w:r>
             <w:rPr>
               <w:i/>
               <w:sz w:val="24"/>
             </w:rPr>
-            <w:t>PROPERTY ADDRESS</w:t>
+            <w:t>${ADDRESSLINE1}</w:t>
           </w:r>
         </w:p>
       </w:tc>
@@ -4082,7 +4260,7 @@
 </file>
 
 <file path=word/header4.xml><?xml version="1.0" encoding="utf-8"?>
-<w:hdr xmlns:wpc="http://schemas.microsoft.com/office/word/2010/wordprocessingCanvas" xmlns:cx="http://schemas.microsoft.com/office/drawing/2014/chartex" xmlns:cx1="http://schemas.microsoft.com/office/drawing/2015/9/8/chartex" xmlns:mc="http://schemas.openxmlformats.org/markup-compatibility/2006" xmlns:o="urn:schemas-microsoft-com:office:office" xmlns:r="http://schemas.openxmlformats.org/officeDocument/2006/relationships" xmlns:m="http://schemas.openxmlformats.org/officeDocument/2006/math" xmlns:v="urn:schemas-microsoft-com:vml" xmlns:wp14="http://schemas.microsoft.com/office/word/2010/wordprocessingDrawing" xmlns:wp="http://schemas.openxmlformats.org/drawingml/2006/wordprocessingDrawing" xmlns:w10="urn:schemas-microsoft-com:office:word" xmlns:w="http://schemas.openxmlformats.org/wordprocessingml/2006/main" xmlns:w14="http://schemas.microsoft.com/office/word/2010/wordml" xmlns:w15="http://schemas.microsoft.com/office/word/2012/wordml" xmlns:w16se="http://schemas.microsoft.com/office/word/2015/wordml/symex" xmlns:wpg="http://schemas.microsoft.com/office/word/2010/wordprocessingGroup" xmlns:wpi="http://schemas.microsoft.com/office/word/2010/wordprocessingInk" xmlns:wne="http://schemas.microsoft.com/office/word/2006/wordml" xmlns:wps="http://schemas.microsoft.com/office/word/2010/wordprocessingShape" mc:Ignorable="w14 w15 w16se wp14">
+<w:hdr xmlns:wpc="http://schemas.microsoft.com/office/word/2010/wordprocessingCanvas" xmlns:cx="http://schemas.microsoft.com/office/drawing/2014/chartex" xmlns:cx1="http://schemas.microsoft.com/office/drawing/2015/9/8/chartex" xmlns:cx2="http://schemas.microsoft.com/office/drawing/2015/10/21/chartex" xmlns:cx3="http://schemas.microsoft.com/office/drawing/2016/5/9/chartex" xmlns:cx4="http://schemas.microsoft.com/office/drawing/2016/5/10/chartex" xmlns:cx5="http://schemas.microsoft.com/office/drawing/2016/5/11/chartex" xmlns:cx6="http://schemas.microsoft.com/office/drawing/2016/5/12/chartex" xmlns:cx7="http://schemas.microsoft.com/office/drawing/2016/5/13/chartex" xmlns:cx8="http://schemas.microsoft.com/office/drawing/2016/5/14/chartex" xmlns:mc="http://schemas.openxmlformats.org/markup-compatibility/2006" xmlns:aink="http://schemas.microsoft.com/office/drawing/2016/ink" xmlns:am3d="http://schemas.microsoft.com/office/drawing/2017/model3d" xmlns:o="urn:schemas-microsoft-com:office:office" xmlns:r="http://schemas.openxmlformats.org/officeDocument/2006/relationships" xmlns:m="http://schemas.openxmlformats.org/officeDocument/2006/math" xmlns:v="urn:schemas-microsoft-com:vml" xmlns:wp14="http://schemas.microsoft.com/office/word/2010/wordprocessingDrawing" xmlns:wp="http://schemas.openxmlformats.org/drawingml/2006/wordprocessingDrawing" xmlns:w10="urn:schemas-microsoft-com:office:word" xmlns:w="http://schemas.openxmlformats.org/wordprocessingml/2006/main" xmlns:w14="http://schemas.microsoft.com/office/word/2010/wordml" xmlns:w15="http://schemas.microsoft.com/office/word/2012/wordml" xmlns:w16cid="http://schemas.microsoft.com/office/word/2016/wordml/cid" xmlns:w16se="http://schemas.microsoft.com/office/word/2015/wordml/symex" xmlns:wpg="http://schemas.microsoft.com/office/word/2010/wordprocessingGroup" xmlns:wpi="http://schemas.microsoft.com/office/word/2010/wordprocessingInk" xmlns:wne="http://schemas.microsoft.com/office/word/2006/wordml" xmlns:wps="http://schemas.microsoft.com/office/word/2010/wordprocessingShape" mc:Ignorable="w14 w15 w16se w16cid wp14">
   <w:tbl>
     <w:tblPr>
       <w:tblW w:w="0" w:type="auto"/>
@@ -4146,27 +4324,14 @@
               <w:u w:val="single"/>
             </w:rPr>
           </w:pPr>
-          <w:r>
-            <w:fldChar w:fldCharType="begin"/>
-          </w:r>
-          <w:r>
-            <w:instrText xml:space="preserve"> MERGEFIELD Your_Ref </w:instrText>
-          </w:r>
-          <w:r>
-            <w:fldChar w:fldCharType="separate"/>
-          </w:r>
-          <w:r>
-            <w:rPr>
-              <w:noProof/>
-            </w:rPr>
-            <w:t>«Your_Ref»</w:t>
-          </w:r>
-          <w:r>
-            <w:rPr>
-              <w:noProof/>
-            </w:rPr>
-            <w:fldChar w:fldCharType="end"/>
-          </w:r>
+          <w:fldSimple w:instr=" MERGEFIELD Your_Ref ">
+            <w:r>
+              <w:rPr>
+                <w:noProof/>
+              </w:rPr>
+              <w:t>«Your_Ref»</w:t>
+            </w:r>
+          </w:fldSimple>
         </w:p>
       </w:tc>
       <w:tc>
@@ -4297,7 +4462,7 @@
 </file>
 
 <file path=word/styles.xml><?xml version="1.0" encoding="utf-8"?>
-<w:styles xmlns:mc="http://schemas.openxmlformats.org/markup-compatibility/2006" xmlns:r="http://schemas.openxmlformats.org/officeDocument/2006/relationships" xmlns:w="http://schemas.openxmlformats.org/wordprocessingml/2006/main" xmlns:w14="http://schemas.microsoft.com/office/word/2010/wordml" xmlns:w15="http://schemas.microsoft.com/office/word/2012/wordml" xmlns:w16se="http://schemas.microsoft.com/office/word/2015/wordml/symex" mc:Ignorable="w14 w15 w16se">
+<w:styles xmlns:mc="http://schemas.openxmlformats.org/markup-compatibility/2006" xmlns:r="http://schemas.openxmlformats.org/officeDocument/2006/relationships" xmlns:w="http://schemas.openxmlformats.org/wordprocessingml/2006/main" xmlns:w14="http://schemas.microsoft.com/office/word/2010/wordml" xmlns:w15="http://schemas.microsoft.com/office/word/2012/wordml" xmlns:w16cid="http://schemas.microsoft.com/office/word/2016/wordml/cid" xmlns:w16se="http://schemas.microsoft.com/office/word/2015/wordml/symex" mc:Ignorable="w14 w15 w16se w16cid">
   <w:docDefaults>
     <w:rPrDefault>
       <w:rPr>
@@ -4307,7 +4472,7 @@
     </w:rPrDefault>
     <w:pPrDefault/>
   </w:docDefaults>
-  <w:latentStyles w:defLockedState="0" w:defUIPriority="99" w:defSemiHidden="0" w:defUnhideWhenUsed="0" w:defQFormat="0" w:count="371">
+  <w:latentStyles w:defLockedState="0" w:defUIPriority="99" w:defSemiHidden="0" w:defUnhideWhenUsed="0" w:defQFormat="0" w:count="375">
     <w:lsdException w:name="Normal" w:locked="1" w:uiPriority="0" w:qFormat="1"/>
     <w:lsdException w:name="heading 1" w:locked="1" w:uiPriority="0" w:qFormat="1"/>
     <w:lsdException w:name="heading 2" w:locked="1" w:uiPriority="0" w:qFormat="1"/>
@@ -4413,7 +4578,6 @@
     <w:lsdException w:name="HTML Sample" w:semiHidden="1" w:unhideWhenUsed="1"/>
     <w:lsdException w:name="HTML Typewriter" w:semiHidden="1" w:unhideWhenUsed="1"/>
     <w:lsdException w:name="HTML Variable" w:semiHidden="1" w:unhideWhenUsed="1"/>
-    <w:lsdException w:name="Normal Table" w:semiHidden="1" w:unhideWhenUsed="1"/>
     <w:lsdException w:name="annotation subject" w:semiHidden="1" w:unhideWhenUsed="1"/>
     <w:lsdException w:name="No List" w:semiHidden="1" w:unhideWhenUsed="1"/>
     <w:lsdException w:name="Outline List 1" w:semiHidden="1" w:unhideWhenUsed="1"/>
@@ -4457,10 +4621,8 @@
     <w:lsdException w:name="Table Elegant" w:semiHidden="1" w:unhideWhenUsed="1"/>
     <w:lsdException w:name="Table Professional" w:semiHidden="1" w:unhideWhenUsed="1"/>
     <w:lsdException w:name="Table Subtle 1" w:semiHidden="1" w:unhideWhenUsed="1"/>
-    <w:lsdException w:name="Table Subtle 2" w:semiHidden="1" w:unhideWhenUsed="1"/>
     <w:lsdException w:name="Table Web 1" w:semiHidden="1" w:unhideWhenUsed="1"/>
     <w:lsdException w:name="Table Web 2" w:semiHidden="1" w:unhideWhenUsed="1"/>
-    <w:lsdException w:name="Table Web 3" w:semiHidden="1" w:unhideWhenUsed="1"/>
     <w:lsdException w:name="Balloon Text" w:semiHidden="1" w:unhideWhenUsed="1"/>
     <w:lsdException w:name="Table Grid" w:locked="1" w:uiPriority="59"/>
     <w:lsdException w:name="Table Theme" w:semiHidden="1" w:unhideWhenUsed="1"/>
@@ -4679,6 +4841,10 @@
     <w:lsdException w:name="List Table 5 Dark Accent 6" w:uiPriority="50"/>
     <w:lsdException w:name="List Table 6 Colorful Accent 6" w:uiPriority="51"/>
     <w:lsdException w:name="List Table 7 Colorful Accent 6" w:uiPriority="52"/>
+    <w:lsdException w:name="Mention" w:semiHidden="1" w:unhideWhenUsed="1"/>
+    <w:lsdException w:name="Smart Hyperlink" w:semiHidden="1" w:unhideWhenUsed="1"/>
+    <w:lsdException w:name="Hashtag" w:semiHidden="1" w:unhideWhenUsed="1"/>
+    <w:lsdException w:name="Unresolved Mention" w:semiHidden="1" w:unhideWhenUsed="1"/>
   </w:latentStyles>
   <w:style w:type="paragraph" w:default="1" w:styleId="Normal">
     <w:name w:val="Normal"/>
@@ -5380,7 +5546,7 @@
 </file>
 
 <file path=customXml/itemProps1.xml><?xml version="1.0" encoding="utf-8"?>
-<ds:datastoreItem xmlns:ds="http://schemas.openxmlformats.org/officeDocument/2006/customXml" ds:itemID="{872E0109-BC57-44F0-A062-29003438EAD1}">
+<ds:datastoreItem xmlns:ds="http://schemas.openxmlformats.org/officeDocument/2006/customXml" ds:itemID="{104D9F7F-4260-4B88-942D-36B0B49A9ABE}">
   <ds:schemaRefs>
     <ds:schemaRef ds:uri="http://schemas.openxmlformats.org/officeDocument/2006/bibliography"/>
   </ds:schemaRefs>

</xml_diff>